<commit_message>
new PV created and last PV updated
</commit_message>
<xml_diff>
--- a/doc/PVs/PV_2017-12-20.docx
+++ b/doc/PVs/PV_2017-12-20.docx
@@ -27,11 +27,11 @@
             <wp:effectExtent l="0" t="0" r="0" b="0"/>
             <wp:wrapTight wrapText="bothSides">
               <wp:wrapPolygon edited="0">
-                <wp:start x="-283" y="0"/>
-                <wp:lineTo x="-283" y="19459"/>
-                <wp:lineTo x="21600" y="19459"/>
+                <wp:start x="-322" y="0"/>
+                <wp:lineTo x="-322" y="19160"/>
+                <wp:lineTo x="21600" y="19160"/>
                 <wp:lineTo x="21600" y="0"/>
-                <wp:lineTo x="-283" y="0"/>
+                <wp:lineTo x="-322" y="0"/>
               </wp:wrapPolygon>
             </wp:wrapTight>
             <wp:docPr id="1" name="officeArt object" descr=""/>
@@ -175,26 +175,7 @@
         </w:rPr>
         <w:t xml:space="preserve"> </w:t>
         <w:tab/>
-      </w:r>
-      <w:r>
-        <w:rPr>
-          <w:rFonts w:ascii="Arial" w:hAnsi="Arial"/>
-          <w:sz w:val="26"/>
-          <w:szCs w:val="26"/>
-          <w:u w:val="none" w:color="000000"/>
-          <w:lang w:val="fr-CH"/>
-        </w:rPr>
-        <w:t>20</w:t>
-      </w:r>
-      <w:r>
-        <w:rPr>
-          <w:rFonts w:ascii="Arial" w:hAnsi="Arial"/>
-          <w:sz w:val="26"/>
-          <w:szCs w:val="26"/>
-          <w:u w:val="none" w:color="000000"/>
-          <w:lang w:val="fr-CH"/>
-        </w:rPr>
-        <w:t>.12.2017</w:t>
+        <w:t>20.12.2017</w:t>
       </w:r>
     </w:p>
     <w:p>
@@ -720,11 +701,7 @@
         <w:shd w:val="clear" w:color="auto" w:fill="FFFFFF"/>
         <w:spacing w:lineRule="atLeast" w:line="216"/>
         <w:ind w:left="283" w:hanging="0"/>
-        <w:rPr>
-          <w:b/>
-          <w:b/>
-          <w:bCs/>
-        </w:rPr>
+        <w:rPr/>
       </w:pPr>
       <w:r>
         <w:rPr>
@@ -757,40 +734,7 @@
           <w:iCs w:val="false"/>
           <w:lang w:val="fr-CH"/>
         </w:rPr>
-        <w:t>Le plugin de filtre était fonctionnel pour une longueur de minimale et maximale de 1, 2 ou 3. Il n’arrive par contre pas à conserver plusieurs longueurs entre les nœuds patient ; si on lui demande des longueurs de 1 et 2, il ne retourne que les longueurs de 2.</w:t>
-      </w:r>
-    </w:p>
-    <w:p>
-      <w:pPr>
-        <w:pStyle w:val="WWDefault"/>
-        <w:shd w:val="clear" w:color="auto" w:fill="FFFFFF"/>
-        <w:spacing w:lineRule="atLeast" w:line="216"/>
-        <w:ind w:left="283" w:hanging="0"/>
-        <w:rPr>
-          <w:b w:val="false"/>
-          <w:b w:val="false"/>
-          <w:bCs w:val="false"/>
-        </w:rPr>
-      </w:pPr>
-      <w:r>
-        <w:rPr>
-          <w:b w:val="false"/>
-          <w:bCs w:val="false"/>
-          <w:i w:val="false"/>
-          <w:iCs w:val="false"/>
-          <w:lang w:val="fr-CH"/>
-        </w:rPr>
-        <w:t xml:space="preserve">La création d’un sous graphe avec les nœuds sélectionnés devrait pouvoir être faite automatiquement par le plugin ; une option sera donc ajoutée dont le fonctionnement par défaut sera de </w:t>
-      </w:r>
-      <w:r>
-        <w:rPr>
-          <w:b w:val="false"/>
-          <w:bCs w:val="false"/>
-          <w:i w:val="false"/>
-          <w:iCs w:val="false"/>
-          <w:lang w:val="fr-CH"/>
-        </w:rPr>
-        <w:t>le créer automatiquement.</w:t>
+        <w:t>Le plugin de filtre n’était pas fonctionnel et à donné lieu durant la démonstration à un problème dans la gestion des sources du projet (cf. point suivant). Il a également été remarqué que la gestion des sources est un élément crucial dans la gestion d’un projet.</w:t>
       </w:r>
     </w:p>
     <w:p>
@@ -823,6 +767,144 @@
         <w:spacing w:lineRule="atLeast" w:line="216"/>
         <w:ind w:left="283" w:hanging="0"/>
         <w:rPr>
+          <w:b/>
+          <w:b/>
+          <w:bCs/>
+          <w:i w:val="false"/>
+          <w:i w:val="false"/>
+          <w:iCs w:val="false"/>
+        </w:rPr>
+      </w:pPr>
+      <w:r>
+        <w:rPr>
+          <w:b/>
+          <w:bCs/>
+          <w:i w:val="false"/>
+          <w:iCs w:val="false"/>
+          <w:lang w:val="fr-CH"/>
+        </w:rPr>
+        <w:t>Informations supplémentaires</w:t>
+      </w:r>
+    </w:p>
+    <w:p>
+      <w:pPr>
+        <w:pStyle w:val="WWDefault"/>
+        <w:shd w:val="clear" w:color="auto" w:fill="FFFFFF"/>
+        <w:spacing w:lineRule="atLeast" w:line="216"/>
+        <w:ind w:left="283" w:hanging="0"/>
+        <w:rPr>
+          <w:b w:val="false"/>
+          <w:b w:val="false"/>
+          <w:bCs w:val="false"/>
+          <w:i w:val="false"/>
+          <w:i w:val="false"/>
+          <w:iCs w:val="false"/>
+        </w:rPr>
+      </w:pPr>
+      <w:r>
+        <w:rPr>
+          <w:b w:val="false"/>
+          <w:bCs w:val="false"/>
+          <w:i w:val="false"/>
+          <w:iCs w:val="false"/>
+          <w:lang w:val="fr-CH"/>
+        </w:rPr>
+        <w:t>Après la réunion, il  s’est avérer que le plugin n’était pas fonctionnel durant la démonstration car le mauvais fichier source avait été utilisé. Après avoir retrouvé le bon fichier les parties suivantes étaient fonctionnelles :</w:t>
+      </w:r>
+    </w:p>
+    <w:p>
+      <w:pPr>
+        <w:pStyle w:val="WWDefault"/>
+        <w:shd w:val="clear" w:color="auto" w:fill="FFFFFF"/>
+        <w:spacing w:lineRule="atLeast" w:line="216"/>
+        <w:ind w:left="283" w:hanging="0"/>
+        <w:rPr/>
+      </w:pPr>
+      <w:r>
+        <w:rPr>
+          <w:b w:val="false"/>
+          <w:bCs w:val="false"/>
+          <w:i w:val="false"/>
+          <w:iCs w:val="false"/>
+          <w:lang w:val="fr-CH"/>
+        </w:rPr>
+        <w:t>L</w:t>
+      </w:r>
+      <w:r>
+        <w:rPr>
+          <w:b w:val="false"/>
+          <w:bCs w:val="false"/>
+          <w:i w:val="false"/>
+          <w:iCs w:val="false"/>
+          <w:lang w:val="fr-CH"/>
+        </w:rPr>
+        <w:t>ongueur minimale et maximale des chemins de 1, 2 ou 3. Les test type « trouver les chemins inférieur à un longueur de 3 » ne fonctionnaient pas et retournaient uniquement les chemin de longueur 3.</w:t>
+      </w:r>
+    </w:p>
+    <w:p>
+      <w:pPr>
+        <w:pStyle w:val="Normal"/>
+        <w:shd w:val="clear" w:color="auto" w:fill="FFFFFF"/>
+        <w:spacing w:lineRule="atLeast" w:line="216"/>
+        <w:ind w:left="283" w:hanging="0"/>
+        <w:rPr>
+          <w:b w:val="false"/>
+          <w:b w:val="false"/>
+          <w:bCs w:val="false"/>
+        </w:rPr>
+      </w:pPr>
+      <w:r>
+        <w:rPr/>
+      </w:r>
+    </w:p>
+    <w:p>
+      <w:pPr>
+        <w:pStyle w:val="WWDefault"/>
+        <w:shd w:val="clear" w:color="auto" w:fill="FFFFFF"/>
+        <w:spacing w:lineRule="atLeast" w:line="216"/>
+        <w:ind w:left="283" w:hanging="0"/>
+        <w:rPr/>
+      </w:pPr>
+      <w:r>
+        <w:rPr>
+          <w:b/>
+          <w:bCs/>
+          <w:i w:val="false"/>
+          <w:iCs w:val="false"/>
+          <w:lang w:val="fr-CH"/>
+        </w:rPr>
+        <w:t>Gestion des sources</w:t>
+      </w:r>
+    </w:p>
+    <w:p>
+      <w:pPr>
+        <w:pStyle w:val="WWDefault"/>
+        <w:shd w:val="clear" w:color="auto" w:fill="FFFFFF"/>
+        <w:spacing w:lineRule="atLeast" w:line="216"/>
+        <w:ind w:left="283" w:hanging="0"/>
+        <w:rPr/>
+      </w:pPr>
+      <w:r>
+        <w:rPr>
+          <w:b w:val="false"/>
+          <w:bCs w:val="false"/>
+          <w:i w:val="false"/>
+          <w:iCs w:val="false"/>
+          <w:lang w:val="fr-CH"/>
+        </w:rPr>
+        <w:t>Il s’est avéré durant la démonstration des plugins que les sources du plugins python n’étaient pas enregistrer sur le repository git. Dès lors il a été demandé de réaliser un document spécifiant le contenu dudit repository et de s’assurer qu’un lien vers celui-ci soit disponible depuis la forge.</w:t>
+      </w:r>
+    </w:p>
+    <w:p>
+      <w:pPr>
+        <w:pStyle w:val="WWDefault"/>
+        <w:shd w:val="clear" w:color="auto" w:fill="FFFFFF"/>
+        <w:spacing w:lineRule="atLeast" w:line="216"/>
+        <w:ind w:left="283" w:hanging="0"/>
+        <w:rPr>
+          <w:b w:val="false"/>
+          <w:b w:val="false"/>
+          <w:bCs w:val="false"/>
           <w:i w:val="false"/>
           <w:i w:val="false"/>
           <w:iCs w:val="false"/>
@@ -833,7 +915,11 @@
         <w:rPr>
           <w:b w:val="false"/>
           <w:bCs w:val="false"/>
+          <w:i w:val="false"/>
+          <w:iCs w:val="false"/>
+          <w:lang w:val="fr-CH"/>
         </w:rPr>
+        <w:t>La création d’un sous graphe avec les nœuds sélectionnés devrait pouvoir être faite automatiquement par le plugin ; une option sera donc ajoutée dont le fonctionnement par défaut sera de le créer automatiquement.</w:t>
       </w:r>
     </w:p>
     <w:p>
@@ -842,38 +928,17 @@
         <w:shd w:val="clear" w:color="auto" w:fill="FFFFFF"/>
         <w:spacing w:lineRule="atLeast" w:line="216"/>
         <w:ind w:left="283" w:hanging="0"/>
-        <w:rPr>
-          <w:i w:val="false"/>
-          <w:i w:val="false"/>
-          <w:iCs w:val="false"/>
-          <w:lang w:val="fr-CH"/>
-        </w:rPr>
+        <w:rPr/>
       </w:pPr>
       <w:r>
         <w:rPr>
           <w:b w:val="false"/>
           <w:bCs w:val="false"/>
-        </w:rPr>
-      </w:r>
-    </w:p>
-    <w:p>
-      <w:pPr>
-        <w:pStyle w:val="WWDefault"/>
-        <w:shd w:val="clear" w:color="auto" w:fill="FFFFFF"/>
-        <w:spacing w:lineRule="atLeast" w:line="216"/>
-        <w:ind w:left="283" w:hanging="0"/>
-        <w:rPr>
-          <w:i w:val="false"/>
           <w:i w:val="false"/>
           <w:iCs w:val="false"/>
           <w:lang w:val="fr-CH"/>
         </w:rPr>
-      </w:pPr>
-      <w:r>
-        <w:rPr>
-          <w:b w:val="false"/>
-          <w:bCs w:val="false"/>
-        </w:rPr>
+        <w:t>Suite à se problème il a également été demandé que durant le prochaine réunion, une nouvelle démonstration devra être faite sans interruption des personnes présentes.</w:t>
       </w:r>
     </w:p>
     <w:p>
@@ -951,11 +1016,7 @@
         <w:shd w:val="clear" w:color="auto" w:fill="FFFFFF"/>
         <w:spacing w:lineRule="atLeast" w:line="216"/>
         <w:ind w:left="283" w:hanging="0"/>
-        <w:rPr>
-          <w:b w:val="false"/>
-          <w:b w:val="false"/>
-          <w:bCs w:val="false"/>
-        </w:rPr>
+        <w:rPr/>
       </w:pPr>
       <w:r>
         <w:rPr>
@@ -966,52 +1027,6 @@
           <w:lang w:val="fr-CH"/>
         </w:rPr>
         <w:t>Le plugin de filtre pourrait nécessité la mise en place d’une série de tests pour s’assurer de son bon fonctionnement étant donné la difficulté à vérifier manuellement les résultats retournés</w:t>
-      </w:r>
-    </w:p>
-    <w:p>
-      <w:pPr>
-        <w:pStyle w:val="WWDefault"/>
-        <w:shd w:val="clear" w:color="auto" w:fill="FFFFFF"/>
-        <w:spacing w:lineRule="atLeast" w:line="216"/>
-        <w:ind w:left="283" w:hanging="0"/>
-        <w:rPr>
-          <w:b/>
-          <w:b/>
-          <w:bCs/>
-        </w:rPr>
-      </w:pPr>
-      <w:r>
-        <w:rPr>
-          <w:b/>
-          <w:bCs/>
-          <w:i w:val="false"/>
-          <w:iCs w:val="false"/>
-          <w:lang w:val="fr-CH"/>
-        </w:rPr>
-        <w:t>Gestion des sources</w:t>
-      </w:r>
-    </w:p>
-    <w:p>
-      <w:pPr>
-        <w:pStyle w:val="WWDefault"/>
-        <w:shd w:val="clear" w:color="auto" w:fill="FFFFFF"/>
-        <w:spacing w:lineRule="atLeast" w:line="216"/>
-        <w:ind w:left="283" w:hanging="0"/>
-        <w:rPr>
-          <w:b w:val="false"/>
-          <w:b w:val="false"/>
-          <w:bCs w:val="false"/>
-        </w:rPr>
-      </w:pPr>
-      <w:r>
-        <w:rPr>
-          <w:b w:val="false"/>
-          <w:bCs w:val="false"/>
-          <w:i w:val="false"/>
-          <w:iCs w:val="false"/>
-          <w:lang w:val="fr-CH"/>
-        </w:rPr>
-        <w:t>Il s’est avéré durant la démonstration des plugins que les sources du plugins python n’étaient pas enregistrer sur le repository git. Dès lors il a été demandé de réaliser un document spécifiant le contenu dudit repository et de s’assurer qu’un lien vers celui-ci soit disponible depuis la forge.</w:t>
       </w:r>
     </w:p>
     <w:p>
@@ -1030,27 +1045,7 @@
           <w:iCs w:val="false"/>
           <w:lang w:val="fr-CH"/>
         </w:rPr>
-        <w:t xml:space="preserve">Le projet est </w:t>
-      </w:r>
-      <w:r>
-        <w:rPr>
-          <w:b w:val="false"/>
-          <w:bCs w:val="false"/>
-          <w:i w:val="false"/>
-          <w:iCs w:val="false"/>
-          <w:lang w:val="fr-CH"/>
-        </w:rPr>
-        <w:t xml:space="preserve">toujours </w:t>
-      </w:r>
-      <w:r>
-        <w:rPr>
-          <w:b w:val="false"/>
-          <w:bCs w:val="false"/>
-          <w:i w:val="false"/>
-          <w:iCs w:val="false"/>
-          <w:lang w:val="fr-CH"/>
-        </w:rPr>
-        <w:t>en retard d’environ une semaine sur le planning.</w:t>
+        <w:t>Le projet est toujours en retard d’environ une semaine sur le planning.</w:t>
       </w:r>
     </w:p>
     <w:p>
@@ -1084,55 +1079,7 @@
           <w:bCs w:val="false"/>
           <w:lang w:val="fr-CH"/>
         </w:rPr>
-        <w:t xml:space="preserve">La prochaine réunion aura lieu le mercredi </w:t>
-      </w:r>
-      <w:r>
-        <w:rPr>
-          <w:b w:val="false"/>
-          <w:bCs w:val="false"/>
-          <w:lang w:val="fr-CH"/>
-        </w:rPr>
-        <w:t>10</w:t>
-      </w:r>
-      <w:r>
-        <w:rPr>
-          <w:b w:val="false"/>
-          <w:bCs w:val="false"/>
-          <w:lang w:val="fr-CH"/>
-        </w:rPr>
-        <w:t xml:space="preserve"> </w:t>
-      </w:r>
-      <w:r>
-        <w:rPr>
-          <w:b w:val="false"/>
-          <w:bCs w:val="false"/>
-          <w:lang w:val="fr-CH"/>
-        </w:rPr>
-        <w:t>janvier</w:t>
-      </w:r>
-      <w:r>
-        <w:rPr>
-          <w:b w:val="false"/>
-          <w:bCs w:val="false"/>
-          <w:lang w:val="fr-CH"/>
-        </w:rPr>
-        <w:t xml:space="preserve"> 201</w:t>
-      </w:r>
-      <w:r>
-        <w:rPr>
-          <w:b w:val="false"/>
-          <w:bCs w:val="false"/>
-          <w:lang w:val="fr-CH"/>
-        </w:rPr>
-        <w:t>8</w:t>
-      </w:r>
-      <w:r>
-        <w:rPr>
-          <w:b w:val="false"/>
-          <w:bCs w:val="false"/>
-          <w:lang w:val="fr-CH"/>
-        </w:rPr>
-        <w:t xml:space="preserve"> à 09h00.</w:t>
+        <w:t>La prochaine réunion aura lieu le mercredi 10 janvier 2018 à 09h00.</w:t>
       </w:r>
     </w:p>
     <w:p>
@@ -1379,22 +1326,7 @@
         <w:tab/>
         <w:t>SB</w:t>
         <w:tab/>
-      </w:r>
-      <w:r>
-        <w:rPr>
-          <w:sz w:val="26"/>
-          <w:szCs w:val="26"/>
-          <w:lang w:val="fr-CH"/>
-        </w:rPr>
-        <w:t>22</w:t>
-      </w:r>
-      <w:r>
-        <w:rPr>
-          <w:sz w:val="26"/>
-          <w:szCs w:val="26"/>
-          <w:lang w:val="fr-CH"/>
-        </w:rPr>
-        <w:t>.12.2017</w:t>
+        <w:t>22.12.2017</w:t>
       </w:r>
       <w:r>
         <w:rPr>
@@ -1435,47 +1367,9 @@
         </w:rPr>
         <w:t>Création d’un document expliquant le repository git</w:t>
         <w:tab/>
-      </w:r>
-      <w:r>
-        <w:rPr>
-          <w:rFonts w:ascii="Arial" w:hAnsi="Arial"/>
-          <w:b w:val="false"/>
-          <w:bCs w:val="false"/>
-          <w:i w:val="false"/>
-          <w:iCs w:val="false"/>
-          <w:sz w:val="26"/>
-          <w:szCs w:val="26"/>
-          <w:lang w:val="fr-CH"/>
-        </w:rPr>
         <w:t>SB</w:t>
         <w:tab/>
-        <w:t>2</w:t>
-      </w:r>
-      <w:r>
-        <w:rPr>
-          <w:rFonts w:ascii="Arial" w:hAnsi="Arial"/>
-          <w:b w:val="false"/>
-          <w:bCs w:val="false"/>
-          <w:i w:val="false"/>
-          <w:iCs w:val="false"/>
-          <w:sz w:val="26"/>
-          <w:szCs w:val="26"/>
-          <w:lang w:val="fr-CH"/>
-        </w:rPr>
-        <w:t>2</w:t>
-      </w:r>
-      <w:r>
-        <w:rPr>
-          <w:rFonts w:ascii="Arial" w:hAnsi="Arial"/>
-          <w:b w:val="false"/>
-          <w:bCs w:val="false"/>
-          <w:i w:val="false"/>
-          <w:iCs w:val="false"/>
-          <w:sz w:val="26"/>
-          <w:szCs w:val="26"/>
-          <w:lang w:val="fr-CH"/>
-        </w:rPr>
-        <w:t>.12.2017</w:t>
+        <w:t>22.12.2017</w:t>
       </w:r>
     </w:p>
     <w:p>
@@ -1720,55 +1614,7 @@
           <w:szCs w:val="26"/>
           <w:lang w:val="fr-CH"/>
         </w:rPr>
-        <w:t xml:space="preserve">mercredi </w:t>
-      </w:r>
-      <w:r>
-        <w:rPr>
-          <w:rFonts w:ascii="Arial" w:hAnsi="Arial"/>
-          <w:bCs/>
-          <w:i/>
-          <w:iCs/>
-          <w:sz w:val="26"/>
-          <w:szCs w:val="26"/>
-          <w:lang w:val="fr-CH"/>
-        </w:rPr>
-        <w:t>10</w:t>
-      </w:r>
-      <w:r>
-        <w:rPr>
-          <w:rFonts w:ascii="Arial" w:hAnsi="Arial"/>
-          <w:bCs/>
-          <w:i/>
-          <w:iCs/>
-          <w:sz w:val="26"/>
-          <w:szCs w:val="26"/>
-          <w:lang w:val="fr-CH"/>
-        </w:rPr>
-        <w:t xml:space="preserve"> </w:t>
-      </w:r>
-      <w:r>
-        <w:rPr>
-          <w:rFonts w:ascii="Arial" w:hAnsi="Arial"/>
-          <w:bCs/>
-          <w:i/>
-          <w:iCs/>
-          <w:sz w:val="26"/>
-          <w:szCs w:val="26"/>
-          <w:lang w:val="fr-CH"/>
-        </w:rPr>
-        <w:t>janvier</w:t>
-      </w:r>
-      <w:r>
-        <w:rPr>
-          <w:rFonts w:ascii="Arial" w:hAnsi="Arial"/>
-          <w:bCs/>
-          <w:i/>
-          <w:iCs/>
-          <w:sz w:val="26"/>
-          <w:szCs w:val="26"/>
-          <w:lang w:val="fr-CH"/>
-        </w:rPr>
-        <w:t xml:space="preserve"> à 09h00, salle D20.03</w:t>
+        <w:t>mercredi 10 janvier à 09h00, salle D20.03</w:t>
       </w:r>
     </w:p>
     <w:sectPr>
@@ -1837,7 +1683,7 @@
       <w:fldChar w:fldCharType="separate"/>
     </w:r>
     <w:r>
-      <w:t>1</w:t>
+      <w:t>2</w:t>
     </w:r>
     <w:r>
       <w:fldChar w:fldCharType="end"/>
@@ -2140,7 +1986,7 @@
         <w:w w:val="100"/>
         <w:emboss w:val="false"/>
         <w:imprint w:val="false"/>
-        <w:rFonts w:ascii="Arial" w:hAnsi="Arial" w:eastAsia="Arial" w:cs="Arial"/>
+        <w:rFonts w:eastAsia="Arial" w:cs="Arial"/>
       </w:rPr>
     </w:lvl>
     <w:lvl w:ilvl="1">
@@ -9106,6 +8952,627 @@
   </w:style>
   <w:style w:type="character" w:styleId="ListLabel288">
     <w:name w:val="ListLabel 288"/>
+    <w:qFormat/>
+    <w:rPr>
+      <w:rFonts w:eastAsia="Arial" w:cs="Arial"/>
+      <w:b w:val="false"/>
+      <w:bCs w:val="false"/>
+      <w:i/>
+      <w:iCs/>
+      <w:caps w:val="false"/>
+      <w:smallCaps w:val="false"/>
+      <w:strike w:val="false"/>
+      <w:dstrike w:val="false"/>
+      <w:outline w:val="false"/>
+      <w:emboss w:val="false"/>
+      <w:imprint w:val="false"/>
+      <w:spacing w:val="0"/>
+      <w:w w:val="100"/>
+      <w:position w:val="0"/>
+      <w:sz w:val="24"/>
+      <w:sz w:val="24"/>
+      <w:vertAlign w:val="baseline"/>
+    </w:rPr>
+  </w:style>
+  <w:style w:type="character" w:styleId="ListLabel289">
+    <w:name w:val="ListLabel 289"/>
+    <w:qFormat/>
+    <w:rPr>
+      <w:i/>
+      <w:iCs/>
+      <w:caps w:val="false"/>
+      <w:smallCaps w:val="false"/>
+      <w:strike w:val="false"/>
+      <w:dstrike w:val="false"/>
+      <w:outline w:val="false"/>
+      <w:emboss w:val="false"/>
+      <w:imprint w:val="false"/>
+      <w:spacing w:val="0"/>
+      <w:w w:val="100"/>
+      <w:position w:val="0"/>
+      <w:sz w:val="24"/>
+      <w:sz w:val="24"/>
+      <w:vertAlign w:val="baseline"/>
+    </w:rPr>
+  </w:style>
+  <w:style w:type="character" w:styleId="ListLabel290">
+    <w:name w:val="ListLabel 290"/>
+    <w:qFormat/>
+    <w:rPr>
+      <w:i/>
+      <w:iCs/>
+      <w:caps w:val="false"/>
+      <w:smallCaps w:val="false"/>
+      <w:strike w:val="false"/>
+      <w:dstrike w:val="false"/>
+      <w:outline w:val="false"/>
+      <w:emboss w:val="false"/>
+      <w:imprint w:val="false"/>
+      <w:spacing w:val="0"/>
+      <w:w w:val="100"/>
+      <w:position w:val="0"/>
+      <w:sz w:val="24"/>
+      <w:sz w:val="24"/>
+      <w:vertAlign w:val="baseline"/>
+    </w:rPr>
+  </w:style>
+  <w:style w:type="character" w:styleId="ListLabel291">
+    <w:name w:val="ListLabel 291"/>
+    <w:qFormat/>
+    <w:rPr>
+      <w:i/>
+      <w:iCs/>
+      <w:caps w:val="false"/>
+      <w:smallCaps w:val="false"/>
+      <w:strike w:val="false"/>
+      <w:dstrike w:val="false"/>
+      <w:outline w:val="false"/>
+      <w:emboss w:val="false"/>
+      <w:imprint w:val="false"/>
+      <w:spacing w:val="0"/>
+      <w:w w:val="100"/>
+      <w:position w:val="0"/>
+      <w:sz w:val="24"/>
+      <w:sz w:val="24"/>
+      <w:vertAlign w:val="baseline"/>
+    </w:rPr>
+  </w:style>
+  <w:style w:type="character" w:styleId="ListLabel292">
+    <w:name w:val="ListLabel 292"/>
+    <w:qFormat/>
+    <w:rPr>
+      <w:i/>
+      <w:iCs/>
+      <w:caps w:val="false"/>
+      <w:smallCaps w:val="false"/>
+      <w:strike w:val="false"/>
+      <w:dstrike w:val="false"/>
+      <w:outline w:val="false"/>
+      <w:emboss w:val="false"/>
+      <w:imprint w:val="false"/>
+      <w:spacing w:val="0"/>
+      <w:w w:val="100"/>
+      <w:position w:val="0"/>
+      <w:sz w:val="24"/>
+      <w:sz w:val="24"/>
+      <w:vertAlign w:val="baseline"/>
+    </w:rPr>
+  </w:style>
+  <w:style w:type="character" w:styleId="ListLabel293">
+    <w:name w:val="ListLabel 293"/>
+    <w:qFormat/>
+    <w:rPr>
+      <w:i/>
+      <w:iCs/>
+      <w:caps w:val="false"/>
+      <w:smallCaps w:val="false"/>
+      <w:strike w:val="false"/>
+      <w:dstrike w:val="false"/>
+      <w:outline w:val="false"/>
+      <w:emboss w:val="false"/>
+      <w:imprint w:val="false"/>
+      <w:spacing w:val="0"/>
+      <w:w w:val="100"/>
+      <w:position w:val="0"/>
+      <w:sz w:val="24"/>
+      <w:sz w:val="24"/>
+      <w:vertAlign w:val="baseline"/>
+    </w:rPr>
+  </w:style>
+  <w:style w:type="character" w:styleId="ListLabel294">
+    <w:name w:val="ListLabel 294"/>
+    <w:qFormat/>
+    <w:rPr>
+      <w:i/>
+      <w:iCs/>
+      <w:caps w:val="false"/>
+      <w:smallCaps w:val="false"/>
+      <w:strike w:val="false"/>
+      <w:dstrike w:val="false"/>
+      <w:outline w:val="false"/>
+      <w:emboss w:val="false"/>
+      <w:imprint w:val="false"/>
+      <w:spacing w:val="0"/>
+      <w:w w:val="100"/>
+      <w:position w:val="0"/>
+      <w:sz w:val="24"/>
+      <w:sz w:val="24"/>
+      <w:vertAlign w:val="baseline"/>
+    </w:rPr>
+  </w:style>
+  <w:style w:type="character" w:styleId="ListLabel295">
+    <w:name w:val="ListLabel 295"/>
+    <w:qFormat/>
+    <w:rPr>
+      <w:i/>
+      <w:iCs/>
+      <w:caps w:val="false"/>
+      <w:smallCaps w:val="false"/>
+      <w:strike w:val="false"/>
+      <w:dstrike w:val="false"/>
+      <w:outline w:val="false"/>
+      <w:emboss w:val="false"/>
+      <w:imprint w:val="false"/>
+      <w:spacing w:val="0"/>
+      <w:w w:val="100"/>
+      <w:position w:val="0"/>
+      <w:sz w:val="24"/>
+      <w:sz w:val="24"/>
+      <w:vertAlign w:val="baseline"/>
+    </w:rPr>
+  </w:style>
+  <w:style w:type="character" w:styleId="ListLabel296">
+    <w:name w:val="ListLabel 296"/>
+    <w:qFormat/>
+    <w:rPr>
+      <w:i/>
+      <w:iCs/>
+      <w:caps w:val="false"/>
+      <w:smallCaps w:val="false"/>
+      <w:strike w:val="false"/>
+      <w:dstrike w:val="false"/>
+      <w:outline w:val="false"/>
+      <w:emboss w:val="false"/>
+      <w:imprint w:val="false"/>
+      <w:spacing w:val="0"/>
+      <w:w w:val="100"/>
+      <w:position w:val="0"/>
+      <w:sz w:val="24"/>
+      <w:sz w:val="24"/>
+      <w:vertAlign w:val="baseline"/>
+    </w:rPr>
+  </w:style>
+  <w:style w:type="character" w:styleId="ListLabel297">
+    <w:name w:val="ListLabel 297"/>
+    <w:qFormat/>
+    <w:rPr>
+      <w:i/>
+      <w:iCs/>
+      <w:caps w:val="false"/>
+      <w:smallCaps w:val="false"/>
+      <w:strike w:val="false"/>
+      <w:dstrike w:val="false"/>
+      <w:outline w:val="false"/>
+      <w:emboss w:val="false"/>
+      <w:imprint w:val="false"/>
+      <w:spacing w:val="0"/>
+      <w:w w:val="100"/>
+      <w:position w:val="0"/>
+      <w:sz w:val="24"/>
+      <w:sz w:val="24"/>
+      <w:vertAlign w:val="baseline"/>
+    </w:rPr>
+  </w:style>
+  <w:style w:type="character" w:styleId="ListLabel298">
+    <w:name w:val="ListLabel 298"/>
+    <w:qFormat/>
+    <w:rPr>
+      <w:rFonts w:eastAsia="Arial" w:cs="Arial"/>
+      <w:b w:val="false"/>
+      <w:bCs w:val="false"/>
+      <w:i/>
+      <w:iCs/>
+      <w:caps w:val="false"/>
+      <w:smallCaps w:val="false"/>
+      <w:strike w:val="false"/>
+      <w:dstrike w:val="false"/>
+      <w:outline w:val="false"/>
+      <w:emboss w:val="false"/>
+      <w:imprint w:val="false"/>
+      <w:spacing w:val="0"/>
+      <w:w w:val="100"/>
+      <w:position w:val="0"/>
+      <w:sz w:val="24"/>
+      <w:sz w:val="24"/>
+      <w:vertAlign w:val="baseline"/>
+    </w:rPr>
+  </w:style>
+  <w:style w:type="character" w:styleId="ListLabel299">
+    <w:name w:val="ListLabel 299"/>
+    <w:qFormat/>
+    <w:rPr>
+      <w:rFonts w:eastAsia="Arial" w:cs="Arial"/>
+      <w:b w:val="false"/>
+      <w:bCs w:val="false"/>
+      <w:i/>
+      <w:iCs/>
+      <w:caps w:val="false"/>
+      <w:smallCaps w:val="false"/>
+      <w:strike w:val="false"/>
+      <w:dstrike w:val="false"/>
+      <w:outline w:val="false"/>
+      <w:emboss w:val="false"/>
+      <w:imprint w:val="false"/>
+      <w:spacing w:val="0"/>
+      <w:w w:val="100"/>
+      <w:position w:val="0"/>
+      <w:sz w:val="24"/>
+      <w:sz w:val="24"/>
+      <w:vertAlign w:val="baseline"/>
+    </w:rPr>
+  </w:style>
+  <w:style w:type="character" w:styleId="ListLabel300">
+    <w:name w:val="ListLabel 300"/>
+    <w:qFormat/>
+    <w:rPr>
+      <w:rFonts w:eastAsia="Arial" w:cs="Arial"/>
+      <w:b w:val="false"/>
+      <w:bCs w:val="false"/>
+      <w:i/>
+      <w:iCs/>
+      <w:caps w:val="false"/>
+      <w:smallCaps w:val="false"/>
+      <w:strike w:val="false"/>
+      <w:dstrike w:val="false"/>
+      <w:outline w:val="false"/>
+      <w:emboss w:val="false"/>
+      <w:imprint w:val="false"/>
+      <w:spacing w:val="0"/>
+      <w:w w:val="100"/>
+      <w:position w:val="0"/>
+      <w:sz w:val="24"/>
+      <w:sz w:val="24"/>
+      <w:vertAlign w:val="baseline"/>
+    </w:rPr>
+  </w:style>
+  <w:style w:type="character" w:styleId="ListLabel301">
+    <w:name w:val="ListLabel 301"/>
+    <w:qFormat/>
+    <w:rPr>
+      <w:rFonts w:eastAsia="Arial" w:cs="Arial"/>
+      <w:b w:val="false"/>
+      <w:bCs w:val="false"/>
+      <w:i/>
+      <w:iCs/>
+      <w:caps w:val="false"/>
+      <w:smallCaps w:val="false"/>
+      <w:strike w:val="false"/>
+      <w:dstrike w:val="false"/>
+      <w:outline w:val="false"/>
+      <w:emboss w:val="false"/>
+      <w:imprint w:val="false"/>
+      <w:spacing w:val="0"/>
+      <w:w w:val="100"/>
+      <w:position w:val="0"/>
+      <w:sz w:val="24"/>
+      <w:sz w:val="24"/>
+      <w:vertAlign w:val="baseline"/>
+    </w:rPr>
+  </w:style>
+  <w:style w:type="character" w:styleId="ListLabel302">
+    <w:name w:val="ListLabel 302"/>
+    <w:qFormat/>
+    <w:rPr>
+      <w:rFonts w:eastAsia="Arial" w:cs="Arial"/>
+      <w:b w:val="false"/>
+      <w:bCs w:val="false"/>
+      <w:i/>
+      <w:iCs/>
+      <w:caps w:val="false"/>
+      <w:smallCaps w:val="false"/>
+      <w:strike w:val="false"/>
+      <w:dstrike w:val="false"/>
+      <w:outline w:val="false"/>
+      <w:emboss w:val="false"/>
+      <w:imprint w:val="false"/>
+      <w:spacing w:val="0"/>
+      <w:w w:val="100"/>
+      <w:position w:val="0"/>
+      <w:sz w:val="24"/>
+      <w:sz w:val="24"/>
+      <w:vertAlign w:val="baseline"/>
+    </w:rPr>
+  </w:style>
+  <w:style w:type="character" w:styleId="ListLabel303">
+    <w:name w:val="ListLabel 303"/>
+    <w:qFormat/>
+    <w:rPr>
+      <w:rFonts w:eastAsia="Arial" w:cs="Arial"/>
+      <w:b w:val="false"/>
+      <w:bCs w:val="false"/>
+      <w:i/>
+      <w:iCs/>
+      <w:caps w:val="false"/>
+      <w:smallCaps w:val="false"/>
+      <w:strike w:val="false"/>
+      <w:dstrike w:val="false"/>
+      <w:outline w:val="false"/>
+      <w:emboss w:val="false"/>
+      <w:imprint w:val="false"/>
+      <w:spacing w:val="0"/>
+      <w:w w:val="100"/>
+      <w:position w:val="0"/>
+      <w:sz w:val="24"/>
+      <w:sz w:val="24"/>
+      <w:vertAlign w:val="baseline"/>
+    </w:rPr>
+  </w:style>
+  <w:style w:type="character" w:styleId="ListLabel304">
+    <w:name w:val="ListLabel 304"/>
+    <w:qFormat/>
+    <w:rPr>
+      <w:rFonts w:eastAsia="Arial" w:cs="Arial"/>
+      <w:b w:val="false"/>
+      <w:bCs w:val="false"/>
+      <w:i/>
+      <w:iCs/>
+      <w:caps w:val="false"/>
+      <w:smallCaps w:val="false"/>
+      <w:strike w:val="false"/>
+      <w:dstrike w:val="false"/>
+      <w:outline w:val="false"/>
+      <w:emboss w:val="false"/>
+      <w:imprint w:val="false"/>
+      <w:spacing w:val="0"/>
+      <w:w w:val="100"/>
+      <w:position w:val="0"/>
+      <w:sz w:val="24"/>
+      <w:sz w:val="24"/>
+      <w:vertAlign w:val="baseline"/>
+    </w:rPr>
+  </w:style>
+  <w:style w:type="character" w:styleId="ListLabel305">
+    <w:name w:val="ListLabel 305"/>
+    <w:qFormat/>
+    <w:rPr>
+      <w:rFonts w:eastAsia="Arial" w:cs="Arial"/>
+      <w:b w:val="false"/>
+      <w:bCs w:val="false"/>
+      <w:i/>
+      <w:iCs/>
+      <w:caps w:val="false"/>
+      <w:smallCaps w:val="false"/>
+      <w:strike w:val="false"/>
+      <w:dstrike w:val="false"/>
+      <w:outline w:val="false"/>
+      <w:emboss w:val="false"/>
+      <w:imprint w:val="false"/>
+      <w:spacing w:val="0"/>
+      <w:w w:val="100"/>
+      <w:position w:val="0"/>
+      <w:sz w:val="24"/>
+      <w:sz w:val="24"/>
+      <w:vertAlign w:val="baseline"/>
+    </w:rPr>
+  </w:style>
+  <w:style w:type="character" w:styleId="ListLabel306">
+    <w:name w:val="ListLabel 306"/>
+    <w:qFormat/>
+    <w:rPr>
+      <w:rFonts w:eastAsia="Arial" w:cs="Arial"/>
+      <w:b w:val="false"/>
+      <w:bCs w:val="false"/>
+      <w:i/>
+      <w:iCs/>
+      <w:caps w:val="false"/>
+      <w:smallCaps w:val="false"/>
+      <w:strike w:val="false"/>
+      <w:dstrike w:val="false"/>
+      <w:outline w:val="false"/>
+      <w:emboss w:val="false"/>
+      <w:imprint w:val="false"/>
+      <w:spacing w:val="0"/>
+      <w:w w:val="100"/>
+      <w:position w:val="0"/>
+      <w:sz w:val="24"/>
+      <w:sz w:val="24"/>
+      <w:vertAlign w:val="baseline"/>
+    </w:rPr>
+  </w:style>
+  <w:style w:type="character" w:styleId="ListLabel307">
+    <w:name w:val="ListLabel 307"/>
+    <w:qFormat/>
+    <w:rPr>
+      <w:rFonts w:eastAsia="Arial" w:cs="Arial"/>
+      <w:b w:val="false"/>
+      <w:bCs w:val="false"/>
+      <w:i/>
+      <w:iCs/>
+      <w:caps w:val="false"/>
+      <w:smallCaps w:val="false"/>
+      <w:strike w:val="false"/>
+      <w:dstrike w:val="false"/>
+      <w:outline w:val="false"/>
+      <w:emboss w:val="false"/>
+      <w:imprint w:val="false"/>
+      <w:spacing w:val="0"/>
+      <w:w w:val="100"/>
+      <w:position w:val="0"/>
+      <w:sz w:val="26"/>
+      <w:sz w:val="26"/>
+      <w:vertAlign w:val="baseline"/>
+    </w:rPr>
+  </w:style>
+  <w:style w:type="character" w:styleId="ListLabel308">
+    <w:name w:val="ListLabel 308"/>
+    <w:qFormat/>
+    <w:rPr>
+      <w:rFonts w:eastAsia="Arial" w:cs="Arial"/>
+      <w:b w:val="false"/>
+      <w:bCs w:val="false"/>
+      <w:i/>
+      <w:iCs/>
+      <w:caps w:val="false"/>
+      <w:smallCaps w:val="false"/>
+      <w:strike w:val="false"/>
+      <w:dstrike w:val="false"/>
+      <w:outline w:val="false"/>
+      <w:emboss w:val="false"/>
+      <w:imprint w:val="false"/>
+      <w:spacing w:val="0"/>
+      <w:w w:val="100"/>
+      <w:position w:val="0"/>
+      <w:sz w:val="24"/>
+      <w:sz w:val="24"/>
+      <w:vertAlign w:val="baseline"/>
+    </w:rPr>
+  </w:style>
+  <w:style w:type="character" w:styleId="ListLabel309">
+    <w:name w:val="ListLabel 309"/>
+    <w:qFormat/>
+    <w:rPr>
+      <w:rFonts w:eastAsia="Arial" w:cs="Arial"/>
+      <w:b w:val="false"/>
+      <w:bCs w:val="false"/>
+      <w:i/>
+      <w:iCs/>
+      <w:caps w:val="false"/>
+      <w:smallCaps w:val="false"/>
+      <w:strike w:val="false"/>
+      <w:dstrike w:val="false"/>
+      <w:outline w:val="false"/>
+      <w:emboss w:val="false"/>
+      <w:imprint w:val="false"/>
+      <w:spacing w:val="0"/>
+      <w:w w:val="100"/>
+      <w:position w:val="0"/>
+      <w:sz w:val="24"/>
+      <w:sz w:val="24"/>
+      <w:vertAlign w:val="baseline"/>
+    </w:rPr>
+  </w:style>
+  <w:style w:type="character" w:styleId="ListLabel310">
+    <w:name w:val="ListLabel 310"/>
+    <w:qFormat/>
+    <w:rPr>
+      <w:rFonts w:eastAsia="Arial" w:cs="Arial"/>
+      <w:b w:val="false"/>
+      <w:bCs w:val="false"/>
+      <w:i/>
+      <w:iCs/>
+      <w:caps w:val="false"/>
+      <w:smallCaps w:val="false"/>
+      <w:strike w:val="false"/>
+      <w:dstrike w:val="false"/>
+      <w:outline w:val="false"/>
+      <w:emboss w:val="false"/>
+      <w:imprint w:val="false"/>
+      <w:spacing w:val="0"/>
+      <w:w w:val="100"/>
+      <w:position w:val="0"/>
+      <w:sz w:val="24"/>
+      <w:sz w:val="24"/>
+      <w:vertAlign w:val="baseline"/>
+    </w:rPr>
+  </w:style>
+  <w:style w:type="character" w:styleId="ListLabel311">
+    <w:name w:val="ListLabel 311"/>
+    <w:qFormat/>
+    <w:rPr>
+      <w:rFonts w:eastAsia="Arial" w:cs="Arial"/>
+      <w:b w:val="false"/>
+      <w:bCs w:val="false"/>
+      <w:i/>
+      <w:iCs/>
+      <w:caps w:val="false"/>
+      <w:smallCaps w:val="false"/>
+      <w:strike w:val="false"/>
+      <w:dstrike w:val="false"/>
+      <w:outline w:val="false"/>
+      <w:emboss w:val="false"/>
+      <w:imprint w:val="false"/>
+      <w:spacing w:val="0"/>
+      <w:w w:val="100"/>
+      <w:position w:val="0"/>
+      <w:sz w:val="24"/>
+      <w:sz w:val="24"/>
+      <w:vertAlign w:val="baseline"/>
+    </w:rPr>
+  </w:style>
+  <w:style w:type="character" w:styleId="ListLabel312">
+    <w:name w:val="ListLabel 312"/>
+    <w:qFormat/>
+    <w:rPr>
+      <w:rFonts w:eastAsia="Arial" w:cs="Arial"/>
+      <w:b w:val="false"/>
+      <w:bCs w:val="false"/>
+      <w:i/>
+      <w:iCs/>
+      <w:caps w:val="false"/>
+      <w:smallCaps w:val="false"/>
+      <w:strike w:val="false"/>
+      <w:dstrike w:val="false"/>
+      <w:outline w:val="false"/>
+      <w:emboss w:val="false"/>
+      <w:imprint w:val="false"/>
+      <w:spacing w:val="0"/>
+      <w:w w:val="100"/>
+      <w:position w:val="0"/>
+      <w:sz w:val="24"/>
+      <w:sz w:val="24"/>
+      <w:vertAlign w:val="baseline"/>
+    </w:rPr>
+  </w:style>
+  <w:style w:type="character" w:styleId="ListLabel313">
+    <w:name w:val="ListLabel 313"/>
+    <w:qFormat/>
+    <w:rPr>
+      <w:rFonts w:eastAsia="Arial" w:cs="Arial"/>
+      <w:b w:val="false"/>
+      <w:bCs w:val="false"/>
+      <w:i/>
+      <w:iCs/>
+      <w:caps w:val="false"/>
+      <w:smallCaps w:val="false"/>
+      <w:strike w:val="false"/>
+      <w:dstrike w:val="false"/>
+      <w:outline w:val="false"/>
+      <w:emboss w:val="false"/>
+      <w:imprint w:val="false"/>
+      <w:spacing w:val="0"/>
+      <w:w w:val="100"/>
+      <w:position w:val="0"/>
+      <w:sz w:val="24"/>
+      <w:sz w:val="24"/>
+      <w:vertAlign w:val="baseline"/>
+    </w:rPr>
+  </w:style>
+  <w:style w:type="character" w:styleId="ListLabel314">
+    <w:name w:val="ListLabel 314"/>
+    <w:qFormat/>
+    <w:rPr>
+      <w:rFonts w:eastAsia="Arial" w:cs="Arial"/>
+      <w:b w:val="false"/>
+      <w:bCs w:val="false"/>
+      <w:i/>
+      <w:iCs/>
+      <w:caps w:val="false"/>
+      <w:smallCaps w:val="false"/>
+      <w:strike w:val="false"/>
+      <w:dstrike w:val="false"/>
+      <w:outline w:val="false"/>
+      <w:emboss w:val="false"/>
+      <w:imprint w:val="false"/>
+      <w:spacing w:val="0"/>
+      <w:w w:val="100"/>
+      <w:position w:val="0"/>
+      <w:sz w:val="24"/>
+      <w:sz w:val="24"/>
+      <w:vertAlign w:val="baseline"/>
+    </w:rPr>
+  </w:style>
+  <w:style w:type="character" w:styleId="ListLabel315">
+    <w:name w:val="ListLabel 315"/>
     <w:qFormat/>
     <w:rPr>
       <w:rFonts w:eastAsia="Arial" w:cs="Arial"/>

</xml_diff>